<commit_message>
fixed warning when closing without saving - #0164
</commit_message>
<xml_diff>
--- a/CS_23_24/imperatiefProgrammeren/SchetsPlus/Changes to source SchetsPlus.docx
+++ b/CS_23_24/imperatiefProgrammeren/SchetsPlus/Changes to source SchetsPlus.docx
@@ -129,8 +129,6 @@
         </w:rPr>
         <w:t>SchetsEditor.cs</w:t>
       </w:r>
-      <w:bookmarkStart w:id="0" w:name="_GoBack"/>
-      <w:bookmarkEnd w:id="0"/>
       <w:proofErr w:type="spellEnd"/>
     </w:p>
     <w:p>
@@ -197,6 +195,12 @@
         <w:rPr>
           <w:lang w:val="en-GB"/>
         </w:rPr>
+        <w:t xml:space="preserve">1) </w:t>
+      </w:r>
+      <w:r>
+        <w:rPr>
+          <w:lang w:val="en-GB"/>
+        </w:rPr>
         <w:t>Added tools ‘</w:t>
       </w:r>
       <w:proofErr w:type="spellStart"/>
@@ -292,6 +296,12 @@
         <w:rPr>
           <w:lang w:val="en-GB"/>
         </w:rPr>
+        <w:t xml:space="preserve">2) </w:t>
+      </w:r>
+      <w:r>
+        <w:rPr>
+          <w:lang w:val="en-GB"/>
+        </w:rPr>
         <w:t xml:space="preserve">Added a way to save the current bitmap as a jpg, </w:t>
       </w:r>
       <w:proofErr w:type="spellStart"/>
@@ -308,6 +318,280 @@
         </w:rPr>
         <w:t xml:space="preserve"> or bmp file.</w:t>
       </w:r>
+    </w:p>
+    <w:p>
+      <w:pPr>
+        <w:rPr>
+          <w:lang w:val="en-GB"/>
+        </w:rPr>
+      </w:pPr>
+      <w:r>
+        <w:rPr>
+          <w:lang w:val="en-GB"/>
+        </w:rPr>
+        <w:t xml:space="preserve">3) </w:t>
+      </w:r>
+      <w:r>
+        <w:rPr>
+          <w:lang w:val="en-GB"/>
+        </w:rPr>
+        <w:t>Added a confirmation window to check if the user wants to save before quitting, don’t save before quitting, or cancel quitting. This is done keeping track of a Boolean property named ‘</w:t>
+      </w:r>
+      <w:proofErr w:type="spellStart"/>
+      <w:r>
+        <w:rPr>
+          <w:lang w:val="en-GB"/>
+        </w:rPr>
+        <w:t>Wijzig</w:t>
+      </w:r>
+      <w:proofErr w:type="spellEnd"/>
+      <w:r>
+        <w:rPr>
+          <w:lang w:val="en-GB"/>
+        </w:rPr>
+        <w:t xml:space="preserve">’ which is specific for each </w:t>
+      </w:r>
+      <w:proofErr w:type="spellStart"/>
+      <w:r>
+        <w:rPr>
+          <w:lang w:val="en-GB"/>
+        </w:rPr>
+        <w:t>SchetsWin</w:t>
+      </w:r>
+      <w:proofErr w:type="spellEnd"/>
+      <w:r>
+        <w:rPr>
+          <w:lang w:val="en-GB"/>
+        </w:rPr>
+        <w:t xml:space="preserve"> instance, so that they don’t interfere with each other. If ‘</w:t>
+      </w:r>
+      <w:proofErr w:type="spellStart"/>
+      <w:r>
+        <w:rPr>
+          <w:lang w:val="en-GB"/>
+        </w:rPr>
+        <w:t>Wijzig</w:t>
+      </w:r>
+      <w:proofErr w:type="spellEnd"/>
+      <w:r>
+        <w:rPr>
+          <w:lang w:val="en-GB"/>
+        </w:rPr>
+        <w:t xml:space="preserve">’ is true and thus a change has been made to the image, the </w:t>
+      </w:r>
+      <w:proofErr w:type="spellStart"/>
+      <w:r>
+        <w:rPr>
+          <w:lang w:val="en-GB"/>
+        </w:rPr>
+        <w:t>MessageBox</w:t>
+      </w:r>
+      <w:proofErr w:type="spellEnd"/>
+      <w:r>
+        <w:rPr>
+          <w:lang w:val="en-GB"/>
+        </w:rPr>
+        <w:t xml:space="preserve"> shows. </w:t>
+      </w:r>
+    </w:p>
+    <w:p>
+      <w:pPr>
+        <w:rPr>
+          <w:lang w:val="en-GB"/>
+        </w:rPr>
+      </w:pPr>
+      <w:r>
+        <w:rPr>
+          <w:lang w:val="en-GB"/>
+        </w:rPr>
+        <w:t>If the user presses ‘No’, meaning they don’t want to save before quitting, the window is closed.</w:t>
+      </w:r>
+    </w:p>
+    <w:p>
+      <w:pPr>
+        <w:rPr>
+          <w:lang w:val="en-GB"/>
+        </w:rPr>
+      </w:pPr>
+      <w:r>
+        <w:rPr>
+          <w:lang w:val="en-GB"/>
+        </w:rPr>
+        <w:t xml:space="preserve">If the user presses ‘Cancel’, meaning they don’t want to quit at all, the </w:t>
+      </w:r>
+      <w:proofErr w:type="spellStart"/>
+      <w:r>
+        <w:rPr>
+          <w:lang w:val="en-GB"/>
+        </w:rPr>
+        <w:t>MessageBox</w:t>
+      </w:r>
+      <w:proofErr w:type="spellEnd"/>
+      <w:r>
+        <w:rPr>
+          <w:lang w:val="en-GB"/>
+        </w:rPr>
+        <w:t xml:space="preserve"> is hidden.</w:t>
+      </w:r>
+    </w:p>
+    <w:p>
+      <w:pPr>
+        <w:rPr>
+          <w:lang w:val="en-GB"/>
+        </w:rPr>
+      </w:pPr>
+      <w:r>
+        <w:rPr>
+          <w:lang w:val="en-GB"/>
+        </w:rPr>
+        <w:t xml:space="preserve">If the user presses ‘Yes’, meaning they want to save before quitting, the </w:t>
+      </w:r>
+      <w:proofErr w:type="spellStart"/>
+      <w:r>
+        <w:rPr>
+          <w:lang w:val="en-GB"/>
+        </w:rPr>
+        <w:t>opslaanAls</w:t>
+      </w:r>
+      <w:proofErr w:type="spellEnd"/>
+      <w:r>
+        <w:rPr>
+          <w:lang w:val="en-GB"/>
+        </w:rPr>
+        <w:t xml:space="preserve"> method is called with </w:t>
+      </w:r>
+      <w:proofErr w:type="spellStart"/>
+      <w:r>
+        <w:rPr>
+          <w:lang w:val="en-GB"/>
+        </w:rPr>
+        <w:t>obj</w:t>
+      </w:r>
+      <w:proofErr w:type="spellEnd"/>
+      <w:r>
+        <w:rPr>
+          <w:lang w:val="en-GB"/>
+        </w:rPr>
+        <w:t xml:space="preserve"> == null. A </w:t>
+      </w:r>
+      <w:proofErr w:type="spellStart"/>
+      <w:r>
+        <w:rPr>
+          <w:lang w:val="en-GB"/>
+        </w:rPr>
+        <w:t>SaveFileDialog</w:t>
+      </w:r>
+      <w:proofErr w:type="spellEnd"/>
+      <w:r>
+        <w:rPr>
+          <w:lang w:val="en-GB"/>
+        </w:rPr>
+        <w:t xml:space="preserve"> shows, and if there is a confirmation, a new bitmap is created and saved, the save file location is displayed as the title of the MDI child and </w:t>
+      </w:r>
+      <w:proofErr w:type="spellStart"/>
+      <w:r>
+        <w:rPr>
+          <w:lang w:val="en-GB"/>
+        </w:rPr>
+        <w:t>Wijzig</w:t>
+      </w:r>
+      <w:proofErr w:type="spellEnd"/>
+      <w:r>
+        <w:rPr>
+          <w:lang w:val="en-GB"/>
+        </w:rPr>
+        <w:t xml:space="preserve"> is set to false</w:t>
+      </w:r>
+      <w:r>
+        <w:rPr>
+          <w:lang w:val="en-GB"/>
+        </w:rPr>
+        <w:t xml:space="preserve"> and the method is returned</w:t>
+      </w:r>
+      <w:r>
+        <w:rPr>
+          <w:lang w:val="en-GB"/>
+        </w:rPr>
+        <w:t xml:space="preserve">. Moreover, if </w:t>
+      </w:r>
+      <w:proofErr w:type="spellStart"/>
+      <w:r>
+        <w:rPr>
+          <w:lang w:val="en-GB"/>
+        </w:rPr>
+        <w:t>obj</w:t>
+      </w:r>
+      <w:proofErr w:type="spellEnd"/>
+      <w:r>
+        <w:rPr>
+          <w:lang w:val="en-GB"/>
+        </w:rPr>
+        <w:t xml:space="preserve"> == null, the </w:t>
+      </w:r>
+      <w:r>
+        <w:rPr>
+          <w:lang w:val="en-GB"/>
+        </w:rPr>
+        <w:t xml:space="preserve">child is aborted. This means that </w:t>
+      </w:r>
+      <w:proofErr w:type="spellStart"/>
+      <w:r>
+        <w:rPr>
+          <w:lang w:val="en-GB"/>
+        </w:rPr>
+        <w:t>opslaanAls</w:t>
+      </w:r>
+      <w:proofErr w:type="spellEnd"/>
+      <w:r>
+        <w:rPr>
+          <w:lang w:val="en-GB"/>
+        </w:rPr>
+        <w:t xml:space="preserve"> can also be used to save a file from the corresponding </w:t>
+      </w:r>
+      <w:proofErr w:type="spellStart"/>
+      <w:r>
+        <w:rPr>
+          <w:lang w:val="en-GB"/>
+        </w:rPr>
+        <w:t>opslaanAls</w:t>
+      </w:r>
+      <w:proofErr w:type="spellEnd"/>
+      <w:r>
+        <w:rPr>
+          <w:lang w:val="en-GB"/>
+        </w:rPr>
+        <w:t xml:space="preserve"> </w:t>
+      </w:r>
+      <w:proofErr w:type="spellStart"/>
+      <w:r>
+        <w:rPr>
+          <w:lang w:val="en-GB"/>
+        </w:rPr>
+        <w:t>DropDownMenuItem</w:t>
+      </w:r>
+      <w:proofErr w:type="spellEnd"/>
+      <w:r>
+        <w:rPr>
+          <w:lang w:val="en-GB"/>
+        </w:rPr>
+        <w:t xml:space="preserve">, saving on an entire method. However, if there is no confirmation on the save location, the </w:t>
+      </w:r>
+      <w:proofErr w:type="spellStart"/>
+      <w:r>
+        <w:rPr>
+          <w:lang w:val="en-GB"/>
+        </w:rPr>
+        <w:t>Wijzig</w:t>
+      </w:r>
+      <w:proofErr w:type="spellEnd"/>
+      <w:r>
+        <w:rPr>
+          <w:lang w:val="en-GB"/>
+        </w:rPr>
+        <w:t xml:space="preserve"> property is set to true once more, so the user won’t accidentally close the child without being shown the confirmation again.</w:t>
+      </w:r>
+      <w:bookmarkStart w:id="0" w:name="_GoBack"/>
+      <w:bookmarkEnd w:id="0"/>
     </w:p>
     <w:p>
       <w:pPr>

</xml_diff>

<commit_message>
Small change to clean some code - #0179
</commit_message>
<xml_diff>
--- a/CS_23_24/imperatiefProgrammeren/SchetsPlus/Changes to source SchetsPlus.docx
+++ b/CS_23_24/imperatiefProgrammeren/SchetsPlus/Changes to source SchetsPlus.docx
@@ -118,14 +118,106 @@
         <w:rPr>
           <w:lang w:val="en-GB"/>
         </w:rPr>
-        <w:t>ElementOmhoog() and ElementOmlaag() methods are called by using the hoog or laag tools. They check the TekenElementLijst in reverse, to make sure they select the highest TekenElement visible. If there is a TekenElement selected, they will move it up or down the list respectively</w:t>
-      </w:r>
-      <w:r>
-        <w:rPr>
-          <w:lang w:val="en-GB"/>
-        </w:rPr>
-        <w:t>.</w:t>
-      </w:r>
+        <w:t>The ElementSelectie() method</w:t>
+      </w:r>
+      <w:r>
+        <w:rPr>
+          <w:lang w:val="en-GB"/>
+        </w:rPr>
+        <w:t xml:space="preserve"> </w:t>
+      </w:r>
+      <w:r>
+        <w:rPr>
+          <w:lang w:val="en-GB"/>
+        </w:rPr>
+        <w:t xml:space="preserve">is </w:t>
+      </w:r>
+      <w:r>
+        <w:rPr>
+          <w:lang w:val="en-GB"/>
+        </w:rPr>
+        <w:t xml:space="preserve">called by using the hoog or laag tools. </w:t>
+      </w:r>
+      <w:r>
+        <w:rPr>
+          <w:lang w:val="en-GB"/>
+        </w:rPr>
+        <w:t>It</w:t>
+      </w:r>
+      <w:r>
+        <w:rPr>
+          <w:lang w:val="en-GB"/>
+        </w:rPr>
+        <w:t xml:space="preserve"> check</w:t>
+      </w:r>
+      <w:r>
+        <w:rPr>
+          <w:lang w:val="en-GB"/>
+        </w:rPr>
+        <w:t>s</w:t>
+      </w:r>
+      <w:r>
+        <w:rPr>
+          <w:lang w:val="en-GB"/>
+        </w:rPr>
+        <w:t xml:space="preserve"> the TekenElementLijst in reverse, to make sure </w:t>
+      </w:r>
+      <w:r>
+        <w:rPr>
+          <w:lang w:val="en-GB"/>
+        </w:rPr>
+        <w:t>it</w:t>
+      </w:r>
+      <w:r>
+        <w:rPr>
+          <w:lang w:val="en-GB"/>
+        </w:rPr>
+        <w:t xml:space="preserve"> select</w:t>
+      </w:r>
+      <w:r>
+        <w:rPr>
+          <w:lang w:val="en-GB"/>
+        </w:rPr>
+        <w:t>s</w:t>
+      </w:r>
+      <w:r>
+        <w:rPr>
+          <w:lang w:val="en-GB"/>
+        </w:rPr>
+        <w:t xml:space="preserve"> the </w:t>
+      </w:r>
+      <w:r>
+        <w:rPr>
+          <w:lang w:val="en-GB"/>
+        </w:rPr>
+        <w:t xml:space="preserve">newest </w:t>
+      </w:r>
+      <w:r>
+        <w:rPr>
+          <w:lang w:val="en-GB"/>
+        </w:rPr>
+        <w:t>TekenElement visible</w:t>
+      </w:r>
+      <w:r>
+        <w:rPr>
+          <w:lang w:val="en-GB"/>
+        </w:rPr>
+        <w:t xml:space="preserve"> that has been hit</w:t>
+      </w:r>
+      <w:r>
+        <w:rPr>
+          <w:lang w:val="en-GB"/>
+        </w:rPr>
+        <w:t xml:space="preserve">. If there is a TekenElement selected, </w:t>
+      </w:r>
+      <w:r>
+        <w:rPr>
+          <w:lang w:val="en-GB"/>
+        </w:rPr>
+        <w:t>it will return it to the calling method.</w:t>
+      </w:r>
+      <w:bookmarkStart w:id="0" w:name="_GoBack"/>
+      <w:bookmarkEnd w:id="0"/>
     </w:p>
     <w:p>
       <w:pPr>
@@ -812,8 +904,6 @@
         </w:rPr>
         <w:t>ekenElementMaster</w:t>
       </w:r>
-      <w:bookmarkStart w:id="0" w:name="_GoBack"/>
-      <w:bookmarkEnd w:id="0"/>
       <w:r>
         <w:rPr>
           <w:lang w:val="en-GB"/>

</xml_diff>